<commit_message>
Bai tập ngày 2021-04-17
</commit_message>
<xml_diff>
--- a/Documents/[Thực hành].7_Thực hiện chức năng Searching trong MVC.docx
+++ b/Documents/[Thực hành].7_Thực hiện chức năng Searching trong MVC.docx
@@ -7,7 +7,13 @@
         <w:pStyle w:val="Title"/>
       </w:pPr>
       <w:r>
-        <w:t>Thực hành Searching trong MVC</w:t>
+        <w:t>Thực hành</w:t>
+      </w:r>
+      <w:r>
+        <w:t>.7_</w:t>
+      </w:r>
+      <w:r>
+        <w:t>Searching trong MVC</w:t>
       </w:r>
     </w:p>
     <w:p>
@@ -2432,6 +2438,7 @@
           <w:rStyle w:val="Emphasis"/>
           <w:i w:val="0"/>
           <w:iCs w:val="0"/>
+          <w:noProof/>
         </w:rPr>
         <w:drawing>
           <wp:inline distT="0" distB="0" distL="0" distR="0" wp14:anchorId="77414239" wp14:editId="4D5FDFDF">
@@ -3125,6 +3132,7 @@
           <w:rStyle w:val="Emphasis"/>
           <w:i w:val="0"/>
           <w:iCs w:val="0"/>
+          <w:noProof/>
         </w:rPr>
         <w:drawing>
           <wp:inline distT="0" distB="0" distL="0" distR="0" wp14:anchorId="02B18F9B" wp14:editId="2D00DC15">
@@ -3237,6 +3245,9 @@
     </w:p>
     <w:p>
       <w:r>
+        <w:rPr>
+          <w:noProof/>
+        </w:rPr>
         <w:drawing>
           <wp:inline distT="0" distB="0" distL="0" distR="0" wp14:anchorId="051DAE33" wp14:editId="06C2678A">
             <wp:extent cx="5972175" cy="2736850"/>
@@ -3297,6 +3308,9 @@
         <w:ind w:firstLine="0"/>
       </w:pPr>
       <w:r>
+        <w:rPr>
+          <w:noProof/>
+        </w:rPr>
         <w:drawing>
           <wp:inline distT="0" distB="0" distL="0" distR="0" wp14:anchorId="45C3899B" wp14:editId="04F26EFD">
             <wp:extent cx="5972175" cy="3335020"/>
@@ -3334,7 +3348,70 @@
         </w:drawing>
       </w:r>
     </w:p>
-    <w:p/>
+    <w:p>
+      <w:pPr>
+        <w:rPr>
+          <w:rStyle w:val="Strong"/>
+        </w:rPr>
+      </w:pPr>
+      <w:r>
+        <w:rPr>
+          <w:rStyle w:val="Strong"/>
+        </w:rPr>
+        <w:t>Ghi chú:</w:t>
+      </w:r>
+    </w:p>
+    <w:p>
+      <w:r>
+        <w:t>Có thể chỉnh phần form trong view như sau</w:t>
+      </w:r>
+      <w:r>
+        <w:t xml:space="preserve"> (có thêm phần thiết kế form theo template SbAdmin2,</w:t>
+      </w:r>
+    </w:p>
+    <w:p>
+      <w:pPr>
+        <w:ind w:firstLine="0"/>
+      </w:pPr>
+      <w:r>
+        <w:lastRenderedPageBreak/>
+        <w:drawing>
+          <wp:inline distT="0" distB="0" distL="0" distR="0" wp14:anchorId="1D719AC2" wp14:editId="54DEF767">
+            <wp:extent cx="5972175" cy="1993900"/>
+            <wp:effectExtent l="0" t="0" r="9525" b="6350"/>
+            <wp:docPr id="2" name="Picture 2"/>
+            <wp:cNvGraphicFramePr>
+              <a:graphicFrameLocks xmlns:a="http://schemas.openxmlformats.org/drawingml/2006/main" noChangeAspect="1"/>
+            </wp:cNvGraphicFramePr>
+            <a:graphic xmlns:a="http://schemas.openxmlformats.org/drawingml/2006/main">
+              <a:graphicData uri="http://schemas.openxmlformats.org/drawingml/2006/picture">
+                <pic:pic xmlns:pic="http://schemas.openxmlformats.org/drawingml/2006/picture">
+                  <pic:nvPicPr>
+                    <pic:cNvPr id="1" name=""/>
+                    <pic:cNvPicPr/>
+                  </pic:nvPicPr>
+                  <pic:blipFill>
+                    <a:blip r:embed="rId18"/>
+                    <a:stretch>
+                      <a:fillRect/>
+                    </a:stretch>
+                  </pic:blipFill>
+                  <pic:spPr>
+                    <a:xfrm>
+                      <a:off x="0" y="0"/>
+                      <a:ext cx="5972175" cy="1993900"/>
+                    </a:xfrm>
+                    <a:prstGeom prst="rect">
+                      <a:avLst/>
+                    </a:prstGeom>
+                  </pic:spPr>
+                </pic:pic>
+              </a:graphicData>
+            </a:graphic>
+          </wp:inline>
+        </w:drawing>
+      </w:r>
+    </w:p>
     <w:p>
       <w:pPr>
         <w:rPr>
@@ -5024,6 +5101,7 @@
   <w:style w:type="character" w:default="1" w:styleId="DefaultParagraphFont">
     <w:name w:val="Default Paragraph Font"/>
     <w:uiPriority w:val="1"/>
+    <w:semiHidden/>
     <w:unhideWhenUsed/>
   </w:style>
   <w:style w:type="table" w:default="1" w:styleId="TableNormal">
@@ -5428,6 +5506,18 @@
     <w:rPr>
       <w:i/>
       <w:iCs/>
+    </w:rPr>
+  </w:style>
+  <w:style w:type="character" w:styleId="FollowedHyperlink">
+    <w:name w:val="FollowedHyperlink"/>
+    <w:basedOn w:val="DefaultParagraphFont"/>
+    <w:uiPriority w:val="99"/>
+    <w:semiHidden/>
+    <w:unhideWhenUsed/>
+    <w:rsid w:val="00F842D5"/>
+    <w:rPr>
+      <w:color w:val="954F72" w:themeColor="followedHyperlink"/>
+      <w:u w:val="single"/>
     </w:rPr>
   </w:style>
 </w:styles>

</xml_diff>